<commit_message>
Added download links for Doc files
</commit_message>
<xml_diff>
--- a/docs/PotentialQuestions_H1BvisaInterview.docx
+++ b/docs/PotentialQuestions_H1BvisaInterview.docx
@@ -4,7 +4,10 @@
   <w:body>
     <w:p>
       <w:r>
-        <w:t>Here is a list of potential questions that you might encounter during your H1B visa interview and at the port of entry immigration. They cover various aspects of your qualifications, job, background, and intentions.</w:t>
+        <w:t>P</w:t>
+      </w:r>
+      <w:r>
+        <w:t>otential questions that you might encounter during your H1B visa interview and at the port of entry immigration. They cover various aspects of your qualifications, job, background, and intentions.</w:t>
       </w:r>
     </w:p>
     <w:p>
@@ -1999,6 +2002,7 @@
   <w:style w:type="character" w:default="1" w:styleId="DefaultParagraphFont">
     <w:name w:val="Default Paragraph Font"/>
     <w:uiPriority w:val="1"/>
+    <w:semiHidden/>
     <w:unhideWhenUsed/>
   </w:style>
   <w:style w:type="table" w:default="1" w:styleId="TableNormal">

</xml_diff>